<commit_message>
Added project description files
</commit_message>
<xml_diff>
--- a/docs/Optimax Energy - trading bot application description.docx
+++ b/docs/Optimax Energy - trading bot application description.docx
@@ -4,19 +4,1984 @@
   <w:body>
     <w:p>
       <w:pPr>
-        <w:ind w:firstLine="720"/>
-      </w:pPr>
+        <w:pStyle w:val="1"/>
+        <w:ind w:firstLine="540"/>
+        <w:rPr>
+          <w:lang w:val="en-US"/>
+        </w:rPr>
+      </w:pPr>
+      <w:proofErr w:type="spellStart"/>
+      <w:r>
+        <w:rPr>
+          <w:lang w:val="en-US"/>
+        </w:rPr>
+        <w:t>Optimax</w:t>
+      </w:r>
+      <w:proofErr w:type="spellEnd"/>
+      <w:r>
+        <w:rPr>
+          <w:lang w:val="en-US"/>
+        </w:rPr>
+        <w:t xml:space="preserve"> Energy – trading bot test application.</w:t>
+      </w:r>
+    </w:p>
+    <w:p>
+      <w:pPr>
+        <w:ind w:firstLine="540"/>
+        <w:rPr>
+          <w:lang w:val="en-US"/>
+        </w:rPr>
+      </w:pPr>
+    </w:p>
+    <w:p>
+      <w:pPr>
+        <w:pStyle w:val="2"/>
+        <w:ind w:firstLine="540"/>
+        <w:rPr>
+          <w:b/>
+          <w:lang w:val="en-US"/>
+        </w:rPr>
+      </w:pPr>
+      <w:r>
+        <w:rPr>
+          <w:b/>
+          <w:lang w:val="en-US"/>
+        </w:rPr>
+        <w:t>Project description.</w:t>
+      </w:r>
+    </w:p>
+    <w:p>
+      <w:pPr>
+        <w:ind w:firstLine="540"/>
+        <w:rPr>
+          <w:lang w:val="en-US"/>
+        </w:rPr>
+      </w:pPr>
+    </w:p>
+    <w:p>
+      <w:pPr>
+        <w:ind w:firstLine="540"/>
+        <w:jc w:val="both"/>
+        <w:rPr>
+          <w:lang w:val="en-US"/>
+        </w:rPr>
+      </w:pPr>
+      <w:r>
+        <w:rPr>
+          <w:lang w:val="en-US"/>
+        </w:rPr>
+        <w:t xml:space="preserve">Trading bot application </w:t>
+      </w:r>
+      <w:proofErr w:type="gramStart"/>
+      <w:r>
+        <w:rPr>
+          <w:lang w:val="en-US"/>
+        </w:rPr>
+        <w:t>has been written</w:t>
+      </w:r>
+      <w:proofErr w:type="gramEnd"/>
+      <w:r>
+        <w:rPr>
+          <w:lang w:val="en-US"/>
+        </w:rPr>
+        <w:t xml:space="preserve"> as a part of code challenge task.</w:t>
+      </w:r>
+      <w:r>
+        <w:rPr>
+          <w:lang w:val="en-US"/>
+        </w:rPr>
+        <w:t xml:space="preserve"> </w:t>
+      </w:r>
+      <w:r>
+        <w:rPr>
+          <w:lang w:val="en-US"/>
+        </w:rPr>
+        <w:t>The main goal of this application is developing one or more implementation of the given Bidder interface that could provide algorithm(s) to win in auction.</w:t>
+      </w:r>
+      <w:r>
+        <w:rPr>
+          <w:lang w:val="en-US"/>
+        </w:rPr>
+        <w:t xml:space="preserve"> </w:t>
+      </w:r>
+    </w:p>
+    <w:p>
+      <w:pPr>
+        <w:ind w:firstLine="540"/>
+        <w:jc w:val="both"/>
+        <w:rPr>
+          <w:lang w:val="en-US"/>
+        </w:rPr>
+      </w:pPr>
+      <w:proofErr w:type="gramStart"/>
+      <w:r>
+        <w:rPr>
+          <w:lang w:val="en-US"/>
+        </w:rPr>
+        <w:t>Application’s source code could be found on GitHub by the following URL</w:t>
+      </w:r>
+      <w:proofErr w:type="gramEnd"/>
+      <w:r>
+        <w:rPr>
+          <w:lang w:val="en-US"/>
+        </w:rPr>
+        <w:t>:</w:t>
+      </w:r>
+    </w:p>
+    <w:p>
+      <w:pPr>
+        <w:ind w:firstLine="540"/>
+        <w:jc w:val="both"/>
+        <w:rPr>
+          <w:lang w:val="en-US"/>
+        </w:rPr>
+      </w:pPr>
+      <w:hyperlink r:id="rId5" w:history="1">
+        <w:r>
+          <w:rPr>
+            <w:rStyle w:val="a5"/>
+            <w:lang w:val="en-US"/>
+          </w:rPr>
+          <w:t>https://github.com/viktar-lebedzeu/bidders</w:t>
+        </w:r>
+      </w:hyperlink>
+    </w:p>
+    <w:p>
+      <w:pPr>
+        <w:ind w:firstLine="540"/>
+        <w:jc w:val="both"/>
+        <w:rPr>
+          <w:lang w:val="en-US"/>
+        </w:rPr>
+      </w:pPr>
+      <w:r>
+        <w:rPr>
+          <w:lang w:val="en-US"/>
+        </w:rPr>
+        <w:t>Project has standard Apache Maven structure. Build, Unit testing and generation of some additional reports are also organizing by Maven.</w:t>
+      </w:r>
+    </w:p>
+    <w:p>
+      <w:pPr>
+        <w:ind w:firstLine="540"/>
+        <w:jc w:val="both"/>
+        <w:rPr>
+          <w:lang w:val="en-US"/>
+        </w:rPr>
+      </w:pPr>
+      <w:r>
+        <w:rPr>
+          <w:lang w:val="en-US"/>
+        </w:rPr>
+        <w:t xml:space="preserve">Run </w:t>
+      </w:r>
+      <w:r>
+        <w:rPr>
+          <w:rStyle w:val="a7"/>
+        </w:rPr>
+        <w:t>‘</w:t>
+      </w:r>
+      <w:proofErr w:type="spellStart"/>
+      <w:r>
+        <w:rPr>
+          <w:rStyle w:val="a7"/>
+        </w:rPr>
+        <w:t>mvn</w:t>
+      </w:r>
+      <w:proofErr w:type="spellEnd"/>
+      <w:r>
+        <w:rPr>
+          <w:rStyle w:val="a7"/>
+        </w:rPr>
+        <w:t xml:space="preserve"> </w:t>
+      </w:r>
+      <w:proofErr w:type="spellStart"/>
+      <w:r>
+        <w:rPr>
+          <w:rStyle w:val="a7"/>
+        </w:rPr>
+        <w:t>clean</w:t>
+      </w:r>
+      <w:proofErr w:type="spellEnd"/>
+      <w:r>
+        <w:rPr>
+          <w:rStyle w:val="a7"/>
+        </w:rPr>
+        <w:t xml:space="preserve"> </w:t>
+      </w:r>
+      <w:proofErr w:type="spellStart"/>
+      <w:r>
+        <w:rPr>
+          <w:rStyle w:val="a7"/>
+        </w:rPr>
+        <w:t>install</w:t>
+      </w:r>
+      <w:proofErr w:type="spellEnd"/>
+      <w:r>
+        <w:rPr>
+          <w:rStyle w:val="a7"/>
+        </w:rPr>
+        <w:t>’</w:t>
+      </w:r>
+      <w:r>
+        <w:rPr>
+          <w:lang w:val="en-US"/>
+        </w:rPr>
+        <w:t xml:space="preserve"> to build the project and run unit tests.</w:t>
+      </w:r>
+    </w:p>
+    <w:p>
+      <w:pPr>
+        <w:ind w:firstLine="540"/>
+        <w:jc w:val="both"/>
+        <w:rPr>
+          <w:lang w:val="en-US"/>
+        </w:rPr>
+      </w:pPr>
+      <w:r>
+        <w:rPr>
+          <w:lang w:val="en-US"/>
+        </w:rPr>
+        <w:t xml:space="preserve">Some additional reports </w:t>
+      </w:r>
+      <w:proofErr w:type="gramStart"/>
+      <w:r>
+        <w:rPr>
+          <w:lang w:val="en-US"/>
+        </w:rPr>
+        <w:t>can be found</w:t>
+      </w:r>
+      <w:proofErr w:type="gramEnd"/>
+      <w:r>
+        <w:rPr>
+          <w:lang w:val="en-US"/>
+        </w:rPr>
+        <w:t xml:space="preserve"> in target/site folder:</w:t>
+      </w:r>
+    </w:p>
+    <w:p>
+      <w:pPr>
+        <w:pStyle w:val="a8"/>
+        <w:numPr>
+          <w:ilvl w:val="0"/>
+          <w:numId w:val="1"/>
+        </w:numPr>
+        <w:jc w:val="both"/>
+        <w:rPr>
+          <w:lang w:val="en-US"/>
+        </w:rPr>
+      </w:pPr>
+      <w:proofErr w:type="spellStart"/>
+      <w:r>
+        <w:rPr>
+          <w:lang w:val="en-US"/>
+        </w:rPr>
+        <w:t>apidocs</w:t>
+      </w:r>
+      <w:proofErr w:type="spellEnd"/>
+      <w:r>
+        <w:rPr>
+          <w:lang w:val="en-US"/>
+        </w:rPr>
+        <w:t xml:space="preserve"> contains generated </w:t>
+      </w:r>
+      <w:proofErr w:type="spellStart"/>
+      <w:r>
+        <w:rPr>
+          <w:lang w:val="en-US"/>
+        </w:rPr>
+        <w:t>JavaDoc</w:t>
+      </w:r>
+      <w:proofErr w:type="spellEnd"/>
+      <w:r>
+        <w:rPr>
+          <w:lang w:val="en-US"/>
+        </w:rPr>
+        <w:t xml:space="preserve"> for project classes</w:t>
+      </w:r>
+    </w:p>
+    <w:p>
+      <w:pPr>
+        <w:pStyle w:val="a8"/>
+        <w:numPr>
+          <w:ilvl w:val="0"/>
+          <w:numId w:val="1"/>
+        </w:numPr>
+        <w:jc w:val="both"/>
+        <w:rPr>
+          <w:lang w:val="en-US"/>
+        </w:rPr>
+      </w:pPr>
+      <w:proofErr w:type="spellStart"/>
+      <w:r>
+        <w:rPr>
+          <w:lang w:val="en-US"/>
+        </w:rPr>
+        <w:t>jacoco</w:t>
+      </w:r>
+      <w:proofErr w:type="spellEnd"/>
+      <w:r>
+        <w:rPr>
+          <w:lang w:val="en-US"/>
+        </w:rPr>
+        <w:t xml:space="preserve"> contains code coverage report generated by </w:t>
+      </w:r>
+      <w:hyperlink r:id="rId6" w:history="1">
+        <w:proofErr w:type="spellStart"/>
+        <w:r>
+          <w:rPr>
+            <w:rStyle w:val="a5"/>
+            <w:lang w:val="en-US"/>
+          </w:rPr>
+          <w:t>JaCoCo</w:t>
+        </w:r>
+        <w:proofErr w:type="spellEnd"/>
+      </w:hyperlink>
+    </w:p>
+    <w:p>
+      <w:pPr>
+        <w:ind w:firstLine="540"/>
+        <w:jc w:val="both"/>
+        <w:rPr>
+          <w:lang w:val="en-US"/>
+        </w:rPr>
+      </w:pPr>
+      <w:r>
+        <w:rPr>
+          <w:lang w:val="en-US"/>
+        </w:rPr>
+        <w:t xml:space="preserve">Application </w:t>
+      </w:r>
+      <w:proofErr w:type="gramStart"/>
+      <w:r>
+        <w:rPr>
+          <w:lang w:val="en-US"/>
+        </w:rPr>
+        <w:t>is written</w:t>
+      </w:r>
+      <w:proofErr w:type="gramEnd"/>
+      <w:r>
+        <w:rPr>
+          <w:lang w:val="en-US"/>
+        </w:rPr>
+        <w:t xml:space="preserve"> </w:t>
+      </w:r>
+      <w:r>
+        <w:rPr>
+          <w:lang w:val="en-US"/>
+        </w:rPr>
+        <w:t>on Java 8</w:t>
+      </w:r>
+      <w:r>
+        <w:rPr>
+          <w:lang w:val="en-US"/>
+        </w:rPr>
+        <w:t xml:space="preserve"> </w:t>
+      </w:r>
+      <w:r>
+        <w:rPr>
+          <w:lang w:val="en-US"/>
+        </w:rPr>
+        <w:t>using Spring Boot project and uses few additional 3</w:t>
+      </w:r>
+      <w:r>
+        <w:rPr>
+          <w:vertAlign w:val="superscript"/>
+          <w:lang w:val="en-US"/>
+        </w:rPr>
+        <w:t>rd</w:t>
+      </w:r>
+      <w:r>
+        <w:rPr>
+          <w:lang w:val="en-US"/>
+        </w:rPr>
+        <w:t>-</w:t>
+      </w:r>
+      <w:r>
+        <w:rPr>
+          <w:lang w:val="en-US"/>
+        </w:rPr>
+        <w:t>party libraries:</w:t>
+      </w:r>
+    </w:p>
+    <w:p>
+      <w:pPr>
+        <w:pStyle w:val="a8"/>
+        <w:numPr>
+          <w:ilvl w:val="0"/>
+          <w:numId w:val="1"/>
+        </w:numPr>
+        <w:jc w:val="both"/>
+        <w:rPr>
+          <w:lang w:val="en-US"/>
+        </w:rPr>
+      </w:pPr>
+      <w:r>
+        <w:rPr>
+          <w:lang w:val="en-US"/>
+        </w:rPr>
+        <w:t>Lombok for simplifying declaration of class constructors, getter and setter methods, logger instances</w:t>
+      </w:r>
+    </w:p>
+    <w:p>
+      <w:pPr>
+        <w:pStyle w:val="a8"/>
+        <w:numPr>
+          <w:ilvl w:val="0"/>
+          <w:numId w:val="1"/>
+        </w:numPr>
+        <w:jc w:val="both"/>
+        <w:rPr>
+          <w:lang w:val="en-US"/>
+        </w:rPr>
+      </w:pPr>
+      <w:r>
+        <w:rPr>
+          <w:lang w:val="en-US"/>
+        </w:rPr>
+        <w:t xml:space="preserve">Apache </w:t>
+      </w:r>
+      <w:r>
+        <w:rPr>
+          <w:lang w:val="en-US"/>
+        </w:rPr>
+        <w:t>C</w:t>
+      </w:r>
+      <w:r>
+        <w:rPr>
+          <w:lang w:val="en-US"/>
+        </w:rPr>
+        <w:t xml:space="preserve">ommons </w:t>
+      </w:r>
+      <w:r>
+        <w:rPr>
+          <w:lang w:val="en-US"/>
+        </w:rPr>
+        <w:t>L</w:t>
+      </w:r>
+      <w:r>
+        <w:rPr>
+          <w:lang w:val="en-US"/>
+        </w:rPr>
+        <w:t xml:space="preserve">ang </w:t>
+      </w:r>
+      <w:r>
+        <w:rPr>
+          <w:lang w:val="en-US"/>
+        </w:rPr>
+        <w:t>to</w:t>
+      </w:r>
+      <w:r>
+        <w:rPr>
+          <w:lang w:val="en-US"/>
+        </w:rPr>
+        <w:t xml:space="preserve"> </w:t>
+      </w:r>
+      <w:r>
+        <w:rPr>
+          <w:lang w:val="en-US"/>
+        </w:rPr>
+        <w:t>simplify working with standard java classes, e.g. String</w:t>
+      </w:r>
+    </w:p>
+    <w:p>
+      <w:pPr>
+        <w:pStyle w:val="a8"/>
+        <w:numPr>
+          <w:ilvl w:val="0"/>
+          <w:numId w:val="1"/>
+        </w:numPr>
+        <w:jc w:val="both"/>
+        <w:rPr>
+          <w:lang w:val="en-US"/>
+        </w:rPr>
+      </w:pPr>
+      <w:r>
+        <w:rPr>
+          <w:lang w:val="en-US"/>
+        </w:rPr>
+        <w:t xml:space="preserve">Apache </w:t>
+      </w:r>
+      <w:r>
+        <w:rPr>
+          <w:lang w:val="en-US"/>
+        </w:rPr>
+        <w:t>C</w:t>
+      </w:r>
+      <w:r>
+        <w:rPr>
+          <w:lang w:val="en-US"/>
+        </w:rPr>
+        <w:t>ommons CLI for better processing and support of command line options</w:t>
+      </w:r>
+    </w:p>
+    <w:p>
+      <w:pPr>
+        <w:ind w:firstLine="540"/>
+        <w:rPr>
+          <w:lang w:val="en-US"/>
+        </w:rPr>
+      </w:pPr>
+    </w:p>
+    <w:p>
+      <w:pPr>
+        <w:pStyle w:val="2"/>
+        <w:ind w:firstLine="540"/>
+        <w:rPr>
+          <w:b/>
+          <w:lang w:val="en-US"/>
+        </w:rPr>
+      </w:pPr>
+      <w:r>
+        <w:rPr>
+          <w:b/>
+          <w:lang w:val="en-US"/>
+        </w:rPr>
+        <w:t>Running application.</w:t>
+      </w:r>
+    </w:p>
+    <w:p>
+      <w:pPr>
+        <w:ind w:firstLine="540"/>
+        <w:rPr>
+          <w:lang w:val="en-US"/>
+        </w:rPr>
+      </w:pPr>
+    </w:p>
+    <w:p>
+      <w:pPr>
+        <w:ind w:firstLine="540"/>
+        <w:jc w:val="both"/>
+        <w:rPr>
+          <w:lang w:val="en-US"/>
+        </w:rPr>
+      </w:pPr>
+      <w:r>
+        <w:rPr>
+          <w:lang w:val="en-US"/>
+        </w:rPr>
+        <w:t>To run the application use the following command:</w:t>
+      </w:r>
+    </w:p>
+    <w:p>
+      <w:pPr>
+        <w:pStyle w:val="a9"/>
+        <w:ind w:firstLine="540"/>
+        <w:rPr>
+          <w:rFonts w:cstheme="minorHAnsi"/>
+          <w:sz w:val="20"/>
+          <w:szCs w:val="20"/>
+          <w:lang w:val="en-US"/>
+        </w:rPr>
+      </w:pPr>
+      <w:proofErr w:type="gramStart"/>
+      <w:r>
+        <w:rPr>
+          <w:rFonts w:cstheme="minorHAnsi"/>
+          <w:sz w:val="20"/>
+          <w:szCs w:val="20"/>
+          <w:lang w:val="en-US"/>
+        </w:rPr>
+        <w:t>java</w:t>
+      </w:r>
+      <w:proofErr w:type="gramEnd"/>
+      <w:r>
+        <w:rPr>
+          <w:rFonts w:cstheme="minorHAnsi"/>
+          <w:sz w:val="20"/>
+          <w:szCs w:val="20"/>
+          <w:lang w:val="en-US"/>
+        </w:rPr>
+        <w:t xml:space="preserve"> -jar bidder.jar -b1 &lt;BIDDER 1&gt; -b2 &lt;BIDDER 2&gt; -c &lt;MONETARY UNITS (MU)&gt; [-h] -</w:t>
+      </w:r>
+      <w:proofErr w:type="spellStart"/>
+      <w:r>
+        <w:rPr>
+          <w:rFonts w:cstheme="minorHAnsi"/>
+          <w:sz w:val="20"/>
+          <w:szCs w:val="20"/>
+          <w:lang w:val="en-US"/>
+        </w:rPr>
+        <w:t>qty</w:t>
+      </w:r>
+      <w:proofErr w:type="spellEnd"/>
+      <w:r>
+        <w:rPr>
+          <w:rFonts w:cstheme="minorHAnsi"/>
+          <w:sz w:val="20"/>
+          <w:szCs w:val="20"/>
+          <w:lang w:val="en-US"/>
+        </w:rPr>
+        <w:t xml:space="preserve"> &lt;QUANTITY UNITS (QU)&gt; [-v]</w:t>
+      </w:r>
+    </w:p>
+    <w:p>
+      <w:pPr>
+        <w:ind w:firstLine="540"/>
+        <w:rPr>
+          <w:lang w:val="en-US"/>
+        </w:rPr>
+      </w:pPr>
+    </w:p>
+    <w:p>
+      <w:pPr>
+        <w:ind w:firstLine="540"/>
+        <w:rPr>
+          <w:lang w:val="en-US"/>
+        </w:rPr>
+      </w:pPr>
+      <w:r>
+        <w:rPr>
+          <w:lang w:val="en-US"/>
+        </w:rPr>
+        <w:t>A</w:t>
+      </w:r>
+      <w:r>
+        <w:rPr>
+          <w:lang w:val="en-US"/>
+        </w:rPr>
+        <w:t>pplication options</w:t>
+      </w:r>
+      <w:r>
+        <w:rPr>
+          <w:lang w:val="en-US"/>
+        </w:rPr>
+        <w:t>:</w:t>
+      </w:r>
+    </w:p>
+    <w:p>
+      <w:pPr>
+        <w:tabs>
+          <w:tab w:val="left" w:pos="1080"/>
+        </w:tabs>
+        <w:ind w:firstLine="540"/>
+        <w:rPr>
+          <w:sz w:val="20"/>
+          <w:szCs w:val="20"/>
+          <w:lang w:val="en-US"/>
+        </w:rPr>
+      </w:pPr>
+      <w:r>
+        <w:rPr>
+          <w:sz w:val="20"/>
+          <w:szCs w:val="20"/>
+          <w:lang w:val="en-US"/>
+        </w:rPr>
+        <w:t>-b1,</w:t>
+      </w:r>
+      <w:r>
+        <w:rPr>
+          <w:sz w:val="20"/>
+          <w:szCs w:val="20"/>
+          <w:lang w:val="en-US"/>
+        </w:rPr>
+        <w:tab/>
+      </w:r>
+      <w:r>
+        <w:rPr>
+          <w:sz w:val="20"/>
+          <w:szCs w:val="20"/>
+          <w:lang w:val="en-US"/>
+        </w:rPr>
+        <w:t xml:space="preserve">--bidder1 &lt;BIDDER 1&gt;                </w:t>
+      </w:r>
+      <w:r>
+        <w:rPr>
+          <w:sz w:val="20"/>
+          <w:szCs w:val="20"/>
+          <w:lang w:val="en-US"/>
+        </w:rPr>
+        <w:tab/>
+      </w:r>
+      <w:r>
+        <w:rPr>
+          <w:sz w:val="20"/>
+          <w:szCs w:val="20"/>
+          <w:lang w:val="en-US"/>
+        </w:rPr>
+        <w:t>Type of the first bidder [equal, weighted, weighted-correction]</w:t>
+      </w:r>
+    </w:p>
+    <w:p>
+      <w:pPr>
+        <w:tabs>
+          <w:tab w:val="left" w:pos="1080"/>
+        </w:tabs>
+        <w:ind w:firstLine="540"/>
+        <w:rPr>
+          <w:sz w:val="20"/>
+          <w:szCs w:val="20"/>
+          <w:lang w:val="en-US"/>
+        </w:rPr>
+      </w:pPr>
+      <w:r>
+        <w:rPr>
+          <w:sz w:val="20"/>
+          <w:szCs w:val="20"/>
+          <w:lang w:val="en-US"/>
+        </w:rPr>
+        <w:t xml:space="preserve"> -b2,</w:t>
+      </w:r>
+      <w:r>
+        <w:rPr>
+          <w:sz w:val="20"/>
+          <w:szCs w:val="20"/>
+          <w:lang w:val="en-US"/>
+        </w:rPr>
+        <w:tab/>
+      </w:r>
+      <w:r>
+        <w:rPr>
+          <w:sz w:val="20"/>
+          <w:szCs w:val="20"/>
+          <w:lang w:val="en-US"/>
+        </w:rPr>
+        <w:t xml:space="preserve">--bidder2 &lt;BIDDER 2&gt;                </w:t>
+      </w:r>
+      <w:r>
+        <w:rPr>
+          <w:sz w:val="20"/>
+          <w:szCs w:val="20"/>
+          <w:lang w:val="en-US"/>
+        </w:rPr>
+        <w:tab/>
+      </w:r>
+      <w:r>
+        <w:rPr>
+          <w:sz w:val="20"/>
+          <w:szCs w:val="20"/>
+          <w:lang w:val="en-US"/>
+        </w:rPr>
+        <w:t>Type of the second bidder [equal, weighted, weighted-correction]</w:t>
+      </w:r>
+    </w:p>
+    <w:p>
+      <w:pPr>
+        <w:tabs>
+          <w:tab w:val="left" w:pos="1080"/>
+        </w:tabs>
+        <w:ind w:firstLine="540"/>
+        <w:rPr>
+          <w:sz w:val="20"/>
+          <w:szCs w:val="20"/>
+          <w:lang w:val="en-US"/>
+        </w:rPr>
+      </w:pPr>
+      <w:r>
+        <w:rPr>
+          <w:sz w:val="20"/>
+          <w:szCs w:val="20"/>
+          <w:lang w:val="en-US"/>
+        </w:rPr>
+        <w:t xml:space="preserve"> -</w:t>
+      </w:r>
+      <w:proofErr w:type="gramStart"/>
+      <w:r>
+        <w:rPr>
+          <w:sz w:val="20"/>
+          <w:szCs w:val="20"/>
+          <w:lang w:val="en-US"/>
+        </w:rPr>
+        <w:t>c</w:t>
+      </w:r>
+      <w:proofErr w:type="gramEnd"/>
+      <w:r>
+        <w:rPr>
+          <w:sz w:val="20"/>
+          <w:szCs w:val="20"/>
+          <w:lang w:val="en-US"/>
+        </w:rPr>
+        <w:t>,</w:t>
+      </w:r>
+      <w:r>
+        <w:rPr>
+          <w:sz w:val="20"/>
+          <w:szCs w:val="20"/>
+          <w:lang w:val="en-US"/>
+        </w:rPr>
+        <w:tab/>
+      </w:r>
+      <w:r>
+        <w:rPr>
+          <w:sz w:val="20"/>
+          <w:szCs w:val="20"/>
+          <w:lang w:val="en-US"/>
+        </w:rPr>
+        <w:t xml:space="preserve">--cash &lt;MONETARY UNITS (MU)&gt;         </w:t>
+      </w:r>
+      <w:r>
+        <w:rPr>
+          <w:sz w:val="20"/>
+          <w:szCs w:val="20"/>
+          <w:lang w:val="en-US"/>
+        </w:rPr>
+        <w:tab/>
+      </w:r>
+      <w:r>
+        <w:rPr>
+          <w:sz w:val="20"/>
+          <w:szCs w:val="20"/>
+          <w:lang w:val="en-US"/>
+        </w:rPr>
+        <w:t>Initial amount of money</w:t>
+      </w:r>
+    </w:p>
+    <w:p>
+      <w:pPr>
+        <w:tabs>
+          <w:tab w:val="left" w:pos="1080"/>
+        </w:tabs>
+        <w:ind w:firstLine="540"/>
+        <w:rPr>
+          <w:sz w:val="20"/>
+          <w:szCs w:val="20"/>
+          <w:lang w:val="en-US"/>
+        </w:rPr>
+      </w:pPr>
+      <w:r>
+        <w:rPr>
+          <w:sz w:val="20"/>
+          <w:szCs w:val="20"/>
+          <w:lang w:val="en-US"/>
+        </w:rPr>
+        <w:t xml:space="preserve"> -</w:t>
+      </w:r>
+      <w:proofErr w:type="gramStart"/>
+      <w:r>
+        <w:rPr>
+          <w:sz w:val="20"/>
+          <w:szCs w:val="20"/>
+          <w:lang w:val="en-US"/>
+        </w:rPr>
+        <w:t>h</w:t>
+      </w:r>
+      <w:proofErr w:type="gramEnd"/>
+      <w:r>
+        <w:rPr>
+          <w:sz w:val="20"/>
+          <w:szCs w:val="20"/>
+          <w:lang w:val="en-US"/>
+        </w:rPr>
+        <w:t>,</w:t>
+      </w:r>
+      <w:r>
+        <w:rPr>
+          <w:sz w:val="20"/>
+          <w:szCs w:val="20"/>
+          <w:lang w:val="en-US"/>
+        </w:rPr>
+        <w:tab/>
+      </w:r>
+      <w:r>
+        <w:rPr>
+          <w:sz w:val="20"/>
+          <w:szCs w:val="20"/>
+          <w:lang w:val="en-US"/>
+        </w:rPr>
+        <w:t xml:space="preserve">--help                               </w:t>
+      </w:r>
+      <w:r>
+        <w:rPr>
+          <w:sz w:val="20"/>
+          <w:szCs w:val="20"/>
+          <w:lang w:val="en-US"/>
+        </w:rPr>
+        <w:tab/>
+      </w:r>
+      <w:r>
+        <w:rPr>
+          <w:sz w:val="20"/>
+          <w:szCs w:val="20"/>
+          <w:lang w:val="en-US"/>
+        </w:rPr>
+        <w:tab/>
+      </w:r>
+      <w:r>
+        <w:rPr>
+          <w:sz w:val="20"/>
+          <w:szCs w:val="20"/>
+          <w:lang w:val="en-US"/>
+        </w:rPr>
+        <w:t>Prints help message</w:t>
+      </w:r>
+    </w:p>
+    <w:p>
+      <w:pPr>
+        <w:tabs>
+          <w:tab w:val="left" w:pos="1080"/>
+        </w:tabs>
+        <w:ind w:firstLine="540"/>
+        <w:rPr>
+          <w:sz w:val="20"/>
+          <w:szCs w:val="20"/>
+          <w:lang w:val="en-US"/>
+        </w:rPr>
+      </w:pPr>
+      <w:r>
+        <w:rPr>
+          <w:sz w:val="20"/>
+          <w:szCs w:val="20"/>
+          <w:lang w:val="en-US"/>
+        </w:rPr>
+        <w:t xml:space="preserve"> -</w:t>
+      </w:r>
+      <w:proofErr w:type="spellStart"/>
+      <w:proofErr w:type="gramStart"/>
+      <w:r>
+        <w:rPr>
+          <w:sz w:val="20"/>
+          <w:szCs w:val="20"/>
+          <w:lang w:val="en-US"/>
+        </w:rPr>
+        <w:t>qty</w:t>
+      </w:r>
+      <w:proofErr w:type="spellEnd"/>
+      <w:proofErr w:type="gramEnd"/>
+      <w:r>
+        <w:rPr>
+          <w:sz w:val="20"/>
+          <w:szCs w:val="20"/>
+          <w:lang w:val="en-US"/>
+        </w:rPr>
+        <w:t>,</w:t>
+      </w:r>
+      <w:r>
+        <w:rPr>
+          <w:sz w:val="20"/>
+          <w:szCs w:val="20"/>
+          <w:lang w:val="en-US"/>
+        </w:rPr>
+        <w:tab/>
+      </w:r>
+      <w:r>
+        <w:rPr>
+          <w:sz w:val="20"/>
+          <w:szCs w:val="20"/>
+          <w:lang w:val="en-US"/>
+        </w:rPr>
+        <w:t xml:space="preserve">--quantity &lt;QUANTITY UNITS (QU)&gt;  </w:t>
+      </w:r>
+      <w:r>
+        <w:rPr>
+          <w:sz w:val="20"/>
+          <w:szCs w:val="20"/>
+          <w:lang w:val="en-US"/>
+        </w:rPr>
+        <w:tab/>
+      </w:r>
+      <w:r>
+        <w:rPr>
+          <w:sz w:val="20"/>
+          <w:szCs w:val="20"/>
+          <w:lang w:val="en-US"/>
+        </w:rPr>
+        <w:t>Quantity of product items to be auctioned</w:t>
+      </w:r>
+    </w:p>
+    <w:p>
+      <w:pPr>
+        <w:tabs>
+          <w:tab w:val="left" w:pos="1080"/>
+        </w:tabs>
+        <w:ind w:firstLine="540"/>
+        <w:rPr>
+          <w:sz w:val="20"/>
+          <w:szCs w:val="20"/>
+          <w:lang w:val="en-US"/>
+        </w:rPr>
+      </w:pPr>
+      <w:r>
+        <w:rPr>
+          <w:sz w:val="20"/>
+          <w:szCs w:val="20"/>
+          <w:lang w:val="en-US"/>
+        </w:rPr>
+        <w:t xml:space="preserve"> -</w:t>
+      </w:r>
+      <w:proofErr w:type="gramStart"/>
+      <w:r>
+        <w:rPr>
+          <w:sz w:val="20"/>
+          <w:szCs w:val="20"/>
+          <w:lang w:val="en-US"/>
+        </w:rPr>
+        <w:t>v</w:t>
+      </w:r>
+      <w:proofErr w:type="gramEnd"/>
+      <w:r>
+        <w:rPr>
+          <w:sz w:val="20"/>
+          <w:szCs w:val="20"/>
+          <w:lang w:val="en-US"/>
+        </w:rPr>
+        <w:t>,</w:t>
+      </w:r>
+      <w:r>
+        <w:rPr>
+          <w:sz w:val="20"/>
+          <w:szCs w:val="20"/>
+          <w:lang w:val="en-US"/>
+        </w:rPr>
+        <w:tab/>
+      </w:r>
+      <w:r>
+        <w:rPr>
+          <w:sz w:val="20"/>
+          <w:szCs w:val="20"/>
+          <w:lang w:val="en-US"/>
+        </w:rPr>
+        <w:t>--verbose</w:t>
+      </w:r>
+      <w:r>
+        <w:rPr>
+          <w:sz w:val="20"/>
+          <w:szCs w:val="20"/>
+          <w:lang w:val="en-US"/>
+        </w:rPr>
+        <w:tab/>
+      </w:r>
+      <w:r>
+        <w:rPr>
+          <w:sz w:val="20"/>
+          <w:szCs w:val="20"/>
+          <w:lang w:val="en-US"/>
+        </w:rPr>
+        <w:tab/>
+      </w:r>
+      <w:r>
+        <w:rPr>
+          <w:sz w:val="20"/>
+          <w:szCs w:val="20"/>
+          <w:lang w:val="en-US"/>
+        </w:rPr>
+        <w:tab/>
+      </w:r>
+      <w:r>
+        <w:rPr>
+          <w:sz w:val="20"/>
+          <w:szCs w:val="20"/>
+          <w:lang w:val="en-US"/>
+        </w:rPr>
+        <w:tab/>
+      </w:r>
+      <w:r>
+        <w:rPr>
+          <w:sz w:val="20"/>
+          <w:szCs w:val="20"/>
+          <w:lang w:val="en-US"/>
+        </w:rPr>
+        <w:t>Turn on verbose messages</w:t>
+      </w:r>
+    </w:p>
+    <w:p>
+      <w:pPr>
+        <w:rPr>
+          <w:lang w:val="en-US"/>
+        </w:rPr>
+      </w:pPr>
+      <w:r>
+        <w:rPr>
+          <w:lang w:val="en-US"/>
+        </w:rPr>
+        <w:br w:type="page"/>
+      </w:r>
+    </w:p>
+    <w:p>
+      <w:pPr>
+        <w:pStyle w:val="2"/>
+        <w:ind w:firstLine="540"/>
+        <w:rPr>
+          <w:b/>
+          <w:lang w:val="en-US"/>
+        </w:rPr>
+      </w:pPr>
+      <w:r>
+        <w:rPr>
+          <w:b/>
+          <w:lang w:val="en-US"/>
+        </w:rPr>
+        <w:lastRenderedPageBreak/>
+        <w:t>Description of bidder types (strategies).</w:t>
+      </w:r>
+    </w:p>
+    <w:p>
+      <w:pPr>
+        <w:ind w:firstLine="540"/>
+        <w:rPr>
+          <w:lang w:val="en-US"/>
+        </w:rPr>
+      </w:pPr>
+    </w:p>
+    <w:p>
+      <w:pPr>
+        <w:ind w:firstLine="540"/>
+        <w:rPr>
+          <w:lang w:val="en-US"/>
+        </w:rPr>
+      </w:pPr>
+      <w:r>
+        <w:rPr>
+          <w:lang w:val="en-US"/>
+        </w:rPr>
+        <w:t xml:space="preserve">Current project provides </w:t>
+      </w:r>
+      <w:r>
+        <w:rPr>
+          <w:lang w:val="en-US"/>
+        </w:rPr>
+        <w:t>three</w:t>
+      </w:r>
+      <w:r>
+        <w:rPr>
+          <w:lang w:val="en-US"/>
+        </w:rPr>
+        <w:t xml:space="preserve"> implementations of bidder strategies. </w:t>
+      </w:r>
+      <w:r>
+        <w:rPr>
+          <w:lang w:val="en-US"/>
+        </w:rPr>
+        <w:t xml:space="preserve">They </w:t>
+      </w:r>
+      <w:proofErr w:type="gramStart"/>
+      <w:r>
+        <w:rPr>
+          <w:lang w:val="en-US"/>
+        </w:rPr>
+        <w:t>are described</w:t>
+      </w:r>
+      <w:proofErr w:type="gramEnd"/>
+      <w:r>
+        <w:rPr>
+          <w:lang w:val="en-US"/>
+        </w:rPr>
+        <w:t xml:space="preserve"> below</w:t>
+      </w:r>
+      <w:r>
+        <w:rPr>
+          <w:lang w:val="en-US"/>
+        </w:rPr>
+        <w:t xml:space="preserve">. </w:t>
+      </w:r>
+    </w:p>
+    <w:p>
+      <w:pPr>
+        <w:pStyle w:val="2"/>
+        <w:numPr>
+          <w:ilvl w:val="0"/>
+          <w:numId w:val="4"/>
+        </w:numPr>
+        <w:rPr>
+          <w:lang w:val="en-US"/>
+        </w:rPr>
+      </w:pPr>
+      <w:r>
+        <w:rPr>
+          <w:lang w:val="en-US"/>
+        </w:rPr>
+        <w:t>“</w:t>
+      </w:r>
+      <w:proofErr w:type="gramStart"/>
+      <w:r>
+        <w:rPr>
+          <w:lang w:val="en-US"/>
+        </w:rPr>
+        <w:t>equal</w:t>
+      </w:r>
+      <w:proofErr w:type="gramEnd"/>
+      <w:r>
+        <w:rPr>
+          <w:lang w:val="en-US"/>
+        </w:rPr>
+        <w:t>” type</w:t>
+      </w:r>
+    </w:p>
+    <w:p>
+      <w:pPr>
+        <w:ind w:firstLine="540"/>
+        <w:rPr>
+          <w:lang w:val="en-US"/>
+        </w:rPr>
+      </w:pPr>
+      <w:r>
+        <w:rPr>
+          <w:lang w:val="en-US"/>
+        </w:rPr>
+        <w:t xml:space="preserve">The simplest algorithm. Based on splitting </w:t>
+      </w:r>
+      <w:r>
+        <w:rPr>
+          <w:lang w:val="en-US"/>
+        </w:rPr>
+        <w:t xml:space="preserve">whole amount of money on equal parts.  </w:t>
+      </w:r>
+    </w:p>
+    <w:p>
+      <w:pPr>
+        <w:ind w:firstLine="540"/>
+        <w:rPr>
+          <w:lang w:val="en-US"/>
+        </w:rPr>
+      </w:pPr>
+      <w:r>
+        <w:rPr>
+          <w:lang w:val="en-US"/>
+        </w:rPr>
+        <w:t>For example if we have 100 MU and 20 QU initially then every bid (auction lot) will have value = 10 MU</w:t>
+      </w:r>
+      <w:r>
+        <w:rPr>
+          <w:lang w:val="en-US"/>
+        </w:rPr>
+        <w:t>.</w:t>
+      </w:r>
+    </w:p>
+    <w:p>
+      <w:pPr>
+        <w:ind w:firstLine="540"/>
+        <w:rPr>
+          <w:lang w:val="en-US"/>
+        </w:rPr>
+      </w:pPr>
+      <w:r>
+        <w:rPr>
+          <w:lang w:val="en-US"/>
+        </w:rPr>
+        <w:t>Obviously, it is the weakest algorithm and implemented for testing purpose only.</w:t>
+      </w:r>
+    </w:p>
+    <w:p>
+      <w:pPr>
+        <w:ind w:firstLine="540"/>
+        <w:rPr>
+          <w:lang w:val="en-US"/>
+        </w:rPr>
+      </w:pPr>
+    </w:p>
+    <w:p>
+      <w:pPr>
+        <w:pStyle w:val="2"/>
+        <w:numPr>
+          <w:ilvl w:val="0"/>
+          <w:numId w:val="4"/>
+        </w:numPr>
+        <w:rPr>
+          <w:lang w:val="en-US"/>
+        </w:rPr>
+      </w:pPr>
+      <w:r>
+        <w:rPr>
+          <w:lang w:val="en-US"/>
+        </w:rPr>
+        <w:t>“</w:t>
+      </w:r>
+      <w:proofErr w:type="gramStart"/>
+      <w:r>
+        <w:rPr>
+          <w:lang w:val="en-US"/>
+        </w:rPr>
+        <w:t>weighted</w:t>
+      </w:r>
+      <w:proofErr w:type="gramEnd"/>
+      <w:r>
+        <w:rPr>
+          <w:lang w:val="en-US"/>
+        </w:rPr>
+        <w:t>” type</w:t>
+      </w:r>
+    </w:p>
+    <w:p>
+      <w:pPr>
+        <w:ind w:firstLine="540"/>
+        <w:jc w:val="both"/>
+        <w:rPr>
+          <w:lang w:val="en-US"/>
+        </w:rPr>
+      </w:pPr>
+      <w:r>
+        <w:rPr>
+          <w:lang w:val="en-US"/>
+        </w:rPr>
+        <w:t xml:space="preserve">More efficient algorithm. </w:t>
+      </w:r>
+    </w:p>
+    <w:p>
+      <w:pPr>
+        <w:ind w:firstLine="540"/>
+        <w:jc w:val="both"/>
+        <w:rPr>
+          <w:lang w:val="en-US"/>
+        </w:rPr>
+      </w:pPr>
+      <w:r>
+        <w:rPr>
+          <w:lang w:val="en-US"/>
+        </w:rPr>
+        <w:t>According to auction rules</w:t>
+      </w:r>
+      <w:r>
+        <w:rPr>
+          <w:lang w:val="en-US"/>
+        </w:rPr>
+        <w:t>,</w:t>
+      </w:r>
+      <w:r>
+        <w:rPr>
+          <w:lang w:val="en-US"/>
+        </w:rPr>
+        <w:t xml:space="preserve"> bidder who will got more QU then other one wins. It means that bidder should achieve </w:t>
+      </w:r>
+      <w:r>
+        <w:rPr>
+          <w:lang w:val="en-US"/>
+        </w:rPr>
+        <w:t>50% + 1 QU of the initial QU amount. Every lot that makes the bidder closer to final goal must be more valuable for him.</w:t>
+      </w:r>
+    </w:p>
+    <w:p>
+      <w:pPr>
+        <w:ind w:firstLine="540"/>
+        <w:jc w:val="both"/>
+        <w:rPr>
+          <w:lang w:val="en-US"/>
+        </w:rPr>
+      </w:pPr>
+      <w:r>
+        <w:rPr>
+          <w:lang w:val="en-US"/>
+        </w:rPr>
+        <w:t xml:space="preserve">Using </w:t>
+      </w:r>
+      <w:r>
+        <w:rPr>
+          <w:lang w:val="en-US"/>
+        </w:rPr>
+        <w:t>previous example the final goal is receiving (20 * 50% + 1) = 11 QU.</w:t>
+      </w:r>
+    </w:p>
+    <w:p>
+      <w:pPr>
+        <w:ind w:firstLine="540"/>
+        <w:jc w:val="both"/>
+        <w:rPr>
+          <w:rStyle w:val="tlid-translation"/>
+          <w:lang w:val="en"/>
+        </w:rPr>
+      </w:pPr>
+      <w:r>
+        <w:rPr>
+          <w:lang w:val="en-US"/>
+        </w:rPr>
+        <w:t xml:space="preserve">Beginning from the first bid = 10MU </w:t>
+      </w:r>
+      <w:r>
+        <w:rPr>
+          <w:lang w:val="en-US"/>
+        </w:rPr>
+        <w:t>the value</w:t>
+      </w:r>
+      <w:r>
+        <w:rPr>
+          <w:lang w:val="en-US"/>
+        </w:rPr>
+        <w:t xml:space="preserve"> of </w:t>
+      </w:r>
+      <w:r>
+        <w:rPr>
+          <w:lang w:val="en-US"/>
+        </w:rPr>
+        <w:t xml:space="preserve">every next auction turn </w:t>
+      </w:r>
+      <w:r>
+        <w:rPr>
+          <w:lang w:val="en-US"/>
+        </w:rPr>
+        <w:t xml:space="preserve">will grow </w:t>
+      </w:r>
+      <w:r>
+        <w:rPr>
+          <w:rStyle w:val="tlid-translation"/>
+          <w:lang w:val="en"/>
+        </w:rPr>
+        <w:t>exponentially</w:t>
+      </w:r>
+      <w:r>
+        <w:rPr>
+          <w:rStyle w:val="tlid-translation"/>
+          <w:lang w:val="en"/>
+        </w:rPr>
+        <w:t xml:space="preserve"> t</w:t>
+      </w:r>
       <w:bookmarkStart w:id="0" w:name="_GoBack"/>
       <w:bookmarkEnd w:id="0"/>
+      <w:r>
+        <w:rPr>
+          <w:rStyle w:val="tlid-translation"/>
+          <w:lang w:val="en"/>
+        </w:rPr>
+        <w:t xml:space="preserve">o have bigger </w:t>
+      </w:r>
+      <w:r>
+        <w:rPr>
+          <w:rStyle w:val="tlid-translation"/>
+          <w:lang w:val="en"/>
+        </w:rPr>
+        <w:t>win</w:t>
+      </w:r>
+      <w:r>
+        <w:rPr>
+          <w:rStyle w:val="tlid-translation"/>
+          <w:lang w:val="en"/>
+        </w:rPr>
+        <w:t xml:space="preserve"> probability.</w:t>
+      </w:r>
+    </w:p>
+    <w:p>
+      <w:pPr>
+        <w:ind w:firstLine="540"/>
+        <w:jc w:val="both"/>
+        <w:rPr>
+          <w:lang w:val="en-US"/>
+        </w:rPr>
+      </w:pPr>
+    </w:p>
+    <w:p>
+      <w:pPr>
+        <w:pStyle w:val="2"/>
+        <w:numPr>
+          <w:ilvl w:val="0"/>
+          <w:numId w:val="4"/>
+        </w:numPr>
+        <w:rPr>
+          <w:lang w:val="en-US"/>
+        </w:rPr>
+      </w:pPr>
+      <w:r>
+        <w:rPr>
+          <w:lang w:val="en-US"/>
+        </w:rPr>
+        <w:t>“weighted-correction</w:t>
+      </w:r>
+      <w:r>
+        <w:rPr>
+          <w:lang w:val="en-US"/>
+        </w:rPr>
+        <w:t>”</w:t>
+      </w:r>
+      <w:r>
+        <w:rPr>
+          <w:lang w:val="en-US"/>
+        </w:rPr>
+        <w:t xml:space="preserve"> type</w:t>
+      </w:r>
+    </w:p>
+    <w:p>
+      <w:pPr>
+        <w:ind w:firstLine="540"/>
+        <w:jc w:val="both"/>
+        <w:rPr>
+          <w:lang w:val="en-US"/>
+        </w:rPr>
+      </w:pPr>
+      <w:r>
+        <w:rPr>
+          <w:lang w:val="en-US"/>
+        </w:rPr>
+        <w:t xml:space="preserve">A little bit improved algorithm based on the previous one. Counts percentage of tie turns. When percentage reaches threshold (e.g. 50%) </w:t>
+      </w:r>
+      <w:r>
+        <w:rPr>
+          <w:lang w:val="en-US"/>
+        </w:rPr>
+        <w:t>bidder adds some additional value to calculated bid to increase chance of</w:t>
+      </w:r>
+      <w:r>
+        <w:rPr>
+          <w:lang w:val="en-US"/>
+        </w:rPr>
+        <w:t xml:space="preserve"> </w:t>
+      </w:r>
+      <w:r>
+        <w:rPr>
+          <w:lang w:val="en-US"/>
+        </w:rPr>
+        <w:t>win.</w:t>
+      </w:r>
     </w:p>
     <w:sectPr>
       <w:pgSz w:w="11906" w:h="16838"/>
-      <w:pgMar w:top="720" w:right="1016" w:bottom="630" w:left="810" w:header="720" w:footer="720" w:gutter="0"/>
+      <w:pgMar w:top="720" w:right="1016" w:bottom="630" w:left="720" w:header="720" w:footer="720" w:gutter="0"/>
       <w:cols w:space="720"/>
       <w:docGrid w:linePitch="360"/>
     </w:sectPr>
   </w:body>
 </w:document>
+</file>
+
+<file path=word/numbering.xml><?xml version="1.0" encoding="utf-8"?>
+<w:numbering xmlns:wpc="http://schemas.microsoft.com/office/word/2010/wordprocessingCanvas" xmlns:cx="http://schemas.microsoft.com/office/drawing/2014/chartex" xmlns:cx1="http://schemas.microsoft.com/office/drawing/2015/9/8/chartex" xmlns:mc="http://schemas.openxmlformats.org/markup-compatibility/2006" xmlns:o="urn:schemas-microsoft-com:office:office" xmlns:r="http://schemas.openxmlformats.org/officeDocument/2006/relationships" xmlns:m="http://schemas.openxmlformats.org/officeDocument/2006/math" xmlns:v="urn:schemas-microsoft-com:vml" xmlns:wp14="http://schemas.microsoft.com/office/word/2010/wordprocessingDrawing" xmlns:wp="http://schemas.openxmlformats.org/drawingml/2006/wordprocessingDrawing" xmlns:w10="urn:schemas-microsoft-com:office:word" xmlns:w="http://schemas.openxmlformats.org/wordprocessingml/2006/main" xmlns:w14="http://schemas.microsoft.com/office/word/2010/wordml" xmlns:w15="http://schemas.microsoft.com/office/word/2012/wordml" xmlns:w16se="http://schemas.microsoft.com/office/word/2015/wordml/symex" xmlns:wpg="http://schemas.microsoft.com/office/word/2010/wordprocessingGroup" xmlns:wpi="http://schemas.microsoft.com/office/word/2010/wordprocessingInk" xmlns:wne="http://schemas.microsoft.com/office/word/2006/wordml" xmlns:wps="http://schemas.microsoft.com/office/word/2010/wordprocessingShape" mc:Ignorable="w14 w15 w16se wp14">
+  <w:abstractNum w:abstractNumId="0" w15:restartNumberingAfterBreak="0">
+    <w:nsid w:val="064540C8"/>
+    <w:multiLevelType w:val="hybridMultilevel"/>
+    <w:tmpl w:val="1B784C2A"/>
+    <w:lvl w:ilvl="0" w:tplc="3390A6F0">
+      <w:numFmt w:val="bullet"/>
+      <w:lvlText w:val="-"/>
+      <w:lvlJc w:val="left"/>
+      <w:pPr>
+        <w:ind w:left="900" w:hanging="360"/>
+      </w:pPr>
+      <w:rPr>
+        <w:rFonts w:ascii="Calibri" w:eastAsiaTheme="minorHAnsi" w:hAnsi="Calibri" w:cs="Calibri" w:hint="default"/>
+      </w:rPr>
+    </w:lvl>
+    <w:lvl w:ilvl="1" w:tplc="04190003" w:tentative="1">
+      <w:start w:val="1"/>
+      <w:numFmt w:val="bullet"/>
+      <w:lvlText w:val="o"/>
+      <w:lvlJc w:val="left"/>
+      <w:pPr>
+        <w:ind w:left="1440" w:hanging="360"/>
+      </w:pPr>
+      <w:rPr>
+        <w:rFonts w:ascii="Courier New" w:hAnsi="Courier New" w:cs="Courier New" w:hint="default"/>
+      </w:rPr>
+    </w:lvl>
+    <w:lvl w:ilvl="2" w:tplc="04190005" w:tentative="1">
+      <w:start w:val="1"/>
+      <w:numFmt w:val="bullet"/>
+      <w:lvlText w:val=""/>
+      <w:lvlJc w:val="left"/>
+      <w:pPr>
+        <w:ind w:left="2160" w:hanging="360"/>
+      </w:pPr>
+      <w:rPr>
+        <w:rFonts w:ascii="Wingdings" w:hAnsi="Wingdings" w:hint="default"/>
+      </w:rPr>
+    </w:lvl>
+    <w:lvl w:ilvl="3" w:tplc="04190001" w:tentative="1">
+      <w:start w:val="1"/>
+      <w:numFmt w:val="bullet"/>
+      <w:lvlText w:val=""/>
+      <w:lvlJc w:val="left"/>
+      <w:pPr>
+        <w:ind w:left="2880" w:hanging="360"/>
+      </w:pPr>
+      <w:rPr>
+        <w:rFonts w:ascii="Symbol" w:hAnsi="Symbol" w:hint="default"/>
+      </w:rPr>
+    </w:lvl>
+    <w:lvl w:ilvl="4" w:tplc="04190003" w:tentative="1">
+      <w:start w:val="1"/>
+      <w:numFmt w:val="bullet"/>
+      <w:lvlText w:val="o"/>
+      <w:lvlJc w:val="left"/>
+      <w:pPr>
+        <w:ind w:left="3600" w:hanging="360"/>
+      </w:pPr>
+      <w:rPr>
+        <w:rFonts w:ascii="Courier New" w:hAnsi="Courier New" w:cs="Courier New" w:hint="default"/>
+      </w:rPr>
+    </w:lvl>
+    <w:lvl w:ilvl="5" w:tplc="04190005" w:tentative="1">
+      <w:start w:val="1"/>
+      <w:numFmt w:val="bullet"/>
+      <w:lvlText w:val=""/>
+      <w:lvlJc w:val="left"/>
+      <w:pPr>
+        <w:ind w:left="4320" w:hanging="360"/>
+      </w:pPr>
+      <w:rPr>
+        <w:rFonts w:ascii="Wingdings" w:hAnsi="Wingdings" w:hint="default"/>
+      </w:rPr>
+    </w:lvl>
+    <w:lvl w:ilvl="6" w:tplc="04190001" w:tentative="1">
+      <w:start w:val="1"/>
+      <w:numFmt w:val="bullet"/>
+      <w:lvlText w:val=""/>
+      <w:lvlJc w:val="left"/>
+      <w:pPr>
+        <w:ind w:left="5040" w:hanging="360"/>
+      </w:pPr>
+      <w:rPr>
+        <w:rFonts w:ascii="Symbol" w:hAnsi="Symbol" w:hint="default"/>
+      </w:rPr>
+    </w:lvl>
+    <w:lvl w:ilvl="7" w:tplc="04190003" w:tentative="1">
+      <w:start w:val="1"/>
+      <w:numFmt w:val="bullet"/>
+      <w:lvlText w:val="o"/>
+      <w:lvlJc w:val="left"/>
+      <w:pPr>
+        <w:ind w:left="5760" w:hanging="360"/>
+      </w:pPr>
+      <w:rPr>
+        <w:rFonts w:ascii="Courier New" w:hAnsi="Courier New" w:cs="Courier New" w:hint="default"/>
+      </w:rPr>
+    </w:lvl>
+    <w:lvl w:ilvl="8" w:tplc="04190005" w:tentative="1">
+      <w:start w:val="1"/>
+      <w:numFmt w:val="bullet"/>
+      <w:lvlText w:val=""/>
+      <w:lvlJc w:val="left"/>
+      <w:pPr>
+        <w:ind w:left="6480" w:hanging="360"/>
+      </w:pPr>
+      <w:rPr>
+        <w:rFonts w:ascii="Wingdings" w:hAnsi="Wingdings" w:hint="default"/>
+      </w:rPr>
+    </w:lvl>
+  </w:abstractNum>
+  <w:abstractNum w:abstractNumId="1" w15:restartNumberingAfterBreak="0">
+    <w:nsid w:val="1145361F"/>
+    <w:multiLevelType w:val="hybridMultilevel"/>
+    <w:tmpl w:val="D45C5ADA"/>
+    <w:lvl w:ilvl="0" w:tplc="3390A6F0">
+      <w:numFmt w:val="bullet"/>
+      <w:lvlText w:val="-"/>
+      <w:lvlJc w:val="left"/>
+      <w:pPr>
+        <w:ind w:left="900" w:hanging="360"/>
+      </w:pPr>
+      <w:rPr>
+        <w:rFonts w:ascii="Calibri" w:eastAsiaTheme="minorHAnsi" w:hAnsi="Calibri" w:cs="Calibri" w:hint="default"/>
+      </w:rPr>
+    </w:lvl>
+    <w:lvl w:ilvl="1" w:tplc="04190003" w:tentative="1">
+      <w:start w:val="1"/>
+      <w:numFmt w:val="bullet"/>
+      <w:lvlText w:val="o"/>
+      <w:lvlJc w:val="left"/>
+      <w:pPr>
+        <w:ind w:left="1620" w:hanging="360"/>
+      </w:pPr>
+      <w:rPr>
+        <w:rFonts w:ascii="Courier New" w:hAnsi="Courier New" w:cs="Courier New" w:hint="default"/>
+      </w:rPr>
+    </w:lvl>
+    <w:lvl w:ilvl="2" w:tplc="04190005" w:tentative="1">
+      <w:start w:val="1"/>
+      <w:numFmt w:val="bullet"/>
+      <w:lvlText w:val=""/>
+      <w:lvlJc w:val="left"/>
+      <w:pPr>
+        <w:ind w:left="2340" w:hanging="360"/>
+      </w:pPr>
+      <w:rPr>
+        <w:rFonts w:ascii="Wingdings" w:hAnsi="Wingdings" w:hint="default"/>
+      </w:rPr>
+    </w:lvl>
+    <w:lvl w:ilvl="3" w:tplc="04190001" w:tentative="1">
+      <w:start w:val="1"/>
+      <w:numFmt w:val="bullet"/>
+      <w:lvlText w:val=""/>
+      <w:lvlJc w:val="left"/>
+      <w:pPr>
+        <w:ind w:left="3060" w:hanging="360"/>
+      </w:pPr>
+      <w:rPr>
+        <w:rFonts w:ascii="Symbol" w:hAnsi="Symbol" w:hint="default"/>
+      </w:rPr>
+    </w:lvl>
+    <w:lvl w:ilvl="4" w:tplc="04190003" w:tentative="1">
+      <w:start w:val="1"/>
+      <w:numFmt w:val="bullet"/>
+      <w:lvlText w:val="o"/>
+      <w:lvlJc w:val="left"/>
+      <w:pPr>
+        <w:ind w:left="3780" w:hanging="360"/>
+      </w:pPr>
+      <w:rPr>
+        <w:rFonts w:ascii="Courier New" w:hAnsi="Courier New" w:cs="Courier New" w:hint="default"/>
+      </w:rPr>
+    </w:lvl>
+    <w:lvl w:ilvl="5" w:tplc="04190005" w:tentative="1">
+      <w:start w:val="1"/>
+      <w:numFmt w:val="bullet"/>
+      <w:lvlText w:val=""/>
+      <w:lvlJc w:val="left"/>
+      <w:pPr>
+        <w:ind w:left="4500" w:hanging="360"/>
+      </w:pPr>
+      <w:rPr>
+        <w:rFonts w:ascii="Wingdings" w:hAnsi="Wingdings" w:hint="default"/>
+      </w:rPr>
+    </w:lvl>
+    <w:lvl w:ilvl="6" w:tplc="04190001" w:tentative="1">
+      <w:start w:val="1"/>
+      <w:numFmt w:val="bullet"/>
+      <w:lvlText w:val=""/>
+      <w:lvlJc w:val="left"/>
+      <w:pPr>
+        <w:ind w:left="5220" w:hanging="360"/>
+      </w:pPr>
+      <w:rPr>
+        <w:rFonts w:ascii="Symbol" w:hAnsi="Symbol" w:hint="default"/>
+      </w:rPr>
+    </w:lvl>
+    <w:lvl w:ilvl="7" w:tplc="04190003" w:tentative="1">
+      <w:start w:val="1"/>
+      <w:numFmt w:val="bullet"/>
+      <w:lvlText w:val="o"/>
+      <w:lvlJc w:val="left"/>
+      <w:pPr>
+        <w:ind w:left="5940" w:hanging="360"/>
+      </w:pPr>
+      <w:rPr>
+        <w:rFonts w:ascii="Courier New" w:hAnsi="Courier New" w:cs="Courier New" w:hint="default"/>
+      </w:rPr>
+    </w:lvl>
+    <w:lvl w:ilvl="8" w:tplc="04190005" w:tentative="1">
+      <w:start w:val="1"/>
+      <w:numFmt w:val="bullet"/>
+      <w:lvlText w:val=""/>
+      <w:lvlJc w:val="left"/>
+      <w:pPr>
+        <w:ind w:left="6660" w:hanging="360"/>
+      </w:pPr>
+      <w:rPr>
+        <w:rFonts w:ascii="Wingdings" w:hAnsi="Wingdings" w:hint="default"/>
+      </w:rPr>
+    </w:lvl>
+  </w:abstractNum>
+  <w:abstractNum w:abstractNumId="2" w15:restartNumberingAfterBreak="0">
+    <w:nsid w:val="47C05484"/>
+    <w:multiLevelType w:val="hybridMultilevel"/>
+    <w:tmpl w:val="C3C86F26"/>
+    <w:lvl w:ilvl="0" w:tplc="3390A6F0">
+      <w:numFmt w:val="bullet"/>
+      <w:lvlText w:val="-"/>
+      <w:lvlJc w:val="left"/>
+      <w:pPr>
+        <w:ind w:left="900" w:hanging="360"/>
+      </w:pPr>
+      <w:rPr>
+        <w:rFonts w:ascii="Calibri" w:eastAsiaTheme="minorHAnsi" w:hAnsi="Calibri" w:cs="Calibri" w:hint="default"/>
+      </w:rPr>
+    </w:lvl>
+    <w:lvl w:ilvl="1" w:tplc="04190003" w:tentative="1">
+      <w:start w:val="1"/>
+      <w:numFmt w:val="bullet"/>
+      <w:lvlText w:val="o"/>
+      <w:lvlJc w:val="left"/>
+      <w:pPr>
+        <w:ind w:left="1440" w:hanging="360"/>
+      </w:pPr>
+      <w:rPr>
+        <w:rFonts w:ascii="Courier New" w:hAnsi="Courier New" w:cs="Courier New" w:hint="default"/>
+      </w:rPr>
+    </w:lvl>
+    <w:lvl w:ilvl="2" w:tplc="04190005" w:tentative="1">
+      <w:start w:val="1"/>
+      <w:numFmt w:val="bullet"/>
+      <w:lvlText w:val=""/>
+      <w:lvlJc w:val="left"/>
+      <w:pPr>
+        <w:ind w:left="2160" w:hanging="360"/>
+      </w:pPr>
+      <w:rPr>
+        <w:rFonts w:ascii="Wingdings" w:hAnsi="Wingdings" w:hint="default"/>
+      </w:rPr>
+    </w:lvl>
+    <w:lvl w:ilvl="3" w:tplc="04190001" w:tentative="1">
+      <w:start w:val="1"/>
+      <w:numFmt w:val="bullet"/>
+      <w:lvlText w:val=""/>
+      <w:lvlJc w:val="left"/>
+      <w:pPr>
+        <w:ind w:left="2880" w:hanging="360"/>
+      </w:pPr>
+      <w:rPr>
+        <w:rFonts w:ascii="Symbol" w:hAnsi="Symbol" w:hint="default"/>
+      </w:rPr>
+    </w:lvl>
+    <w:lvl w:ilvl="4" w:tplc="04190003" w:tentative="1">
+      <w:start w:val="1"/>
+      <w:numFmt w:val="bullet"/>
+      <w:lvlText w:val="o"/>
+      <w:lvlJc w:val="left"/>
+      <w:pPr>
+        <w:ind w:left="3600" w:hanging="360"/>
+      </w:pPr>
+      <w:rPr>
+        <w:rFonts w:ascii="Courier New" w:hAnsi="Courier New" w:cs="Courier New" w:hint="default"/>
+      </w:rPr>
+    </w:lvl>
+    <w:lvl w:ilvl="5" w:tplc="04190005" w:tentative="1">
+      <w:start w:val="1"/>
+      <w:numFmt w:val="bullet"/>
+      <w:lvlText w:val=""/>
+      <w:lvlJc w:val="left"/>
+      <w:pPr>
+        <w:ind w:left="4320" w:hanging="360"/>
+      </w:pPr>
+      <w:rPr>
+        <w:rFonts w:ascii="Wingdings" w:hAnsi="Wingdings" w:hint="default"/>
+      </w:rPr>
+    </w:lvl>
+    <w:lvl w:ilvl="6" w:tplc="04190001" w:tentative="1">
+      <w:start w:val="1"/>
+      <w:numFmt w:val="bullet"/>
+      <w:lvlText w:val=""/>
+      <w:lvlJc w:val="left"/>
+      <w:pPr>
+        <w:ind w:left="5040" w:hanging="360"/>
+      </w:pPr>
+      <w:rPr>
+        <w:rFonts w:ascii="Symbol" w:hAnsi="Symbol" w:hint="default"/>
+      </w:rPr>
+    </w:lvl>
+    <w:lvl w:ilvl="7" w:tplc="04190003" w:tentative="1">
+      <w:start w:val="1"/>
+      <w:numFmt w:val="bullet"/>
+      <w:lvlText w:val="o"/>
+      <w:lvlJc w:val="left"/>
+      <w:pPr>
+        <w:ind w:left="5760" w:hanging="360"/>
+      </w:pPr>
+      <w:rPr>
+        <w:rFonts w:ascii="Courier New" w:hAnsi="Courier New" w:cs="Courier New" w:hint="default"/>
+      </w:rPr>
+    </w:lvl>
+    <w:lvl w:ilvl="8" w:tplc="04190005" w:tentative="1">
+      <w:start w:val="1"/>
+      <w:numFmt w:val="bullet"/>
+      <w:lvlText w:val=""/>
+      <w:lvlJc w:val="left"/>
+      <w:pPr>
+        <w:ind w:left="6480" w:hanging="360"/>
+      </w:pPr>
+      <w:rPr>
+        <w:rFonts w:ascii="Wingdings" w:hAnsi="Wingdings" w:hint="default"/>
+      </w:rPr>
+    </w:lvl>
+  </w:abstractNum>
+  <w:abstractNum w:abstractNumId="3" w15:restartNumberingAfterBreak="0">
+    <w:nsid w:val="64E7345A"/>
+    <w:multiLevelType w:val="hybridMultilevel"/>
+    <w:tmpl w:val="3EDAB5C2"/>
+    <w:lvl w:ilvl="0" w:tplc="04190001">
+      <w:start w:val="1"/>
+      <w:numFmt w:val="bullet"/>
+      <w:lvlText w:val=""/>
+      <w:lvlJc w:val="left"/>
+      <w:pPr>
+        <w:ind w:left="900" w:hanging="360"/>
+      </w:pPr>
+      <w:rPr>
+        <w:rFonts w:ascii="Symbol" w:hAnsi="Symbol" w:hint="default"/>
+      </w:rPr>
+    </w:lvl>
+    <w:lvl w:ilvl="1" w:tplc="04190003" w:tentative="1">
+      <w:start w:val="1"/>
+      <w:numFmt w:val="bullet"/>
+      <w:lvlText w:val="o"/>
+      <w:lvlJc w:val="left"/>
+      <w:pPr>
+        <w:ind w:left="1440" w:hanging="360"/>
+      </w:pPr>
+      <w:rPr>
+        <w:rFonts w:ascii="Courier New" w:hAnsi="Courier New" w:cs="Courier New" w:hint="default"/>
+      </w:rPr>
+    </w:lvl>
+    <w:lvl w:ilvl="2" w:tplc="04190005" w:tentative="1">
+      <w:start w:val="1"/>
+      <w:numFmt w:val="bullet"/>
+      <w:lvlText w:val=""/>
+      <w:lvlJc w:val="left"/>
+      <w:pPr>
+        <w:ind w:left="2160" w:hanging="360"/>
+      </w:pPr>
+      <w:rPr>
+        <w:rFonts w:ascii="Wingdings" w:hAnsi="Wingdings" w:hint="default"/>
+      </w:rPr>
+    </w:lvl>
+    <w:lvl w:ilvl="3" w:tplc="04190001" w:tentative="1">
+      <w:start w:val="1"/>
+      <w:numFmt w:val="bullet"/>
+      <w:lvlText w:val=""/>
+      <w:lvlJc w:val="left"/>
+      <w:pPr>
+        <w:ind w:left="2880" w:hanging="360"/>
+      </w:pPr>
+      <w:rPr>
+        <w:rFonts w:ascii="Symbol" w:hAnsi="Symbol" w:hint="default"/>
+      </w:rPr>
+    </w:lvl>
+    <w:lvl w:ilvl="4" w:tplc="04190003" w:tentative="1">
+      <w:start w:val="1"/>
+      <w:numFmt w:val="bullet"/>
+      <w:lvlText w:val="o"/>
+      <w:lvlJc w:val="left"/>
+      <w:pPr>
+        <w:ind w:left="3600" w:hanging="360"/>
+      </w:pPr>
+      <w:rPr>
+        <w:rFonts w:ascii="Courier New" w:hAnsi="Courier New" w:cs="Courier New" w:hint="default"/>
+      </w:rPr>
+    </w:lvl>
+    <w:lvl w:ilvl="5" w:tplc="04190005" w:tentative="1">
+      <w:start w:val="1"/>
+      <w:numFmt w:val="bullet"/>
+      <w:lvlText w:val=""/>
+      <w:lvlJc w:val="left"/>
+      <w:pPr>
+        <w:ind w:left="4320" w:hanging="360"/>
+      </w:pPr>
+      <w:rPr>
+        <w:rFonts w:ascii="Wingdings" w:hAnsi="Wingdings" w:hint="default"/>
+      </w:rPr>
+    </w:lvl>
+    <w:lvl w:ilvl="6" w:tplc="04190001" w:tentative="1">
+      <w:start w:val="1"/>
+      <w:numFmt w:val="bullet"/>
+      <w:lvlText w:val=""/>
+      <w:lvlJc w:val="left"/>
+      <w:pPr>
+        <w:ind w:left="5040" w:hanging="360"/>
+      </w:pPr>
+      <w:rPr>
+        <w:rFonts w:ascii="Symbol" w:hAnsi="Symbol" w:hint="default"/>
+      </w:rPr>
+    </w:lvl>
+    <w:lvl w:ilvl="7" w:tplc="04190003" w:tentative="1">
+      <w:start w:val="1"/>
+      <w:numFmt w:val="bullet"/>
+      <w:lvlText w:val="o"/>
+      <w:lvlJc w:val="left"/>
+      <w:pPr>
+        <w:ind w:left="5760" w:hanging="360"/>
+      </w:pPr>
+      <w:rPr>
+        <w:rFonts w:ascii="Courier New" w:hAnsi="Courier New" w:cs="Courier New" w:hint="default"/>
+      </w:rPr>
+    </w:lvl>
+    <w:lvl w:ilvl="8" w:tplc="04190005" w:tentative="1">
+      <w:start w:val="1"/>
+      <w:numFmt w:val="bullet"/>
+      <w:lvlText w:val=""/>
+      <w:lvlJc w:val="left"/>
+      <w:pPr>
+        <w:ind w:left="6480" w:hanging="360"/>
+      </w:pPr>
+      <w:rPr>
+        <w:rFonts w:ascii="Wingdings" w:hAnsi="Wingdings" w:hint="default"/>
+      </w:rPr>
+    </w:lvl>
+  </w:abstractNum>
+  <w:num w:numId="1">
+    <w:abstractNumId w:val="1"/>
+  </w:num>
+  <w:num w:numId="2">
+    <w:abstractNumId w:val="2"/>
+  </w:num>
+  <w:num w:numId="3">
+    <w:abstractNumId w:val="0"/>
+  </w:num>
+  <w:num w:numId="4">
+    <w:abstractNumId w:val="3"/>
+  </w:num>
+</w:numbering>
 </file>
 
 <file path=word/styles.xml><?xml version="1.0" encoding="utf-8"?>
@@ -413,6 +2378,49 @@
     <w:name w:val="Normal"/>
     <w:qFormat/>
   </w:style>
+  <w:style w:type="paragraph" w:styleId="1">
+    <w:name w:val="heading 1"/>
+    <w:basedOn w:val="a"/>
+    <w:next w:val="a"/>
+    <w:link w:val="10"/>
+    <w:uiPriority w:val="9"/>
+    <w:qFormat/>
+    <w:rsid w:val="00DA6BC9"/>
+    <w:pPr>
+      <w:keepNext/>
+      <w:keepLines/>
+      <w:spacing w:before="240" w:after="0"/>
+      <w:outlineLvl w:val="0"/>
+    </w:pPr>
+    <w:rPr>
+      <w:rFonts w:asciiTheme="majorHAnsi" w:eastAsiaTheme="majorEastAsia" w:hAnsiTheme="majorHAnsi" w:cstheme="majorBidi"/>
+      <w:color w:val="2E74B5" w:themeColor="accent1" w:themeShade="BF"/>
+      <w:sz w:val="32"/>
+      <w:szCs w:val="32"/>
+    </w:rPr>
+  </w:style>
+  <w:style w:type="paragraph" w:styleId="2">
+    <w:name w:val="heading 2"/>
+    <w:basedOn w:val="a"/>
+    <w:next w:val="a"/>
+    <w:link w:val="20"/>
+    <w:uiPriority w:val="9"/>
+    <w:unhideWhenUsed/>
+    <w:qFormat/>
+    <w:rsid w:val="0026044C"/>
+    <w:pPr>
+      <w:keepNext/>
+      <w:keepLines/>
+      <w:spacing w:before="40" w:after="0"/>
+      <w:outlineLvl w:val="1"/>
+    </w:pPr>
+    <w:rPr>
+      <w:rFonts w:asciiTheme="majorHAnsi" w:eastAsiaTheme="majorEastAsia" w:hAnsiTheme="majorHAnsi" w:cstheme="majorBidi"/>
+      <w:color w:val="2E74B5" w:themeColor="accent1" w:themeShade="BF"/>
+      <w:sz w:val="26"/>
+      <w:szCs w:val="26"/>
+    </w:rPr>
+  </w:style>
   <w:style w:type="character" w:default="1" w:styleId="a0">
     <w:name w:val="Default Paragraph Font"/>
     <w:uiPriority w:val="1"/>
@@ -439,6 +2447,133 @@
     <w:uiPriority w:val="99"/>
     <w:semiHidden/>
     <w:unhideWhenUsed/>
+  </w:style>
+  <w:style w:type="paragraph" w:styleId="a3">
+    <w:name w:val="Title"/>
+    <w:basedOn w:val="a"/>
+    <w:next w:val="a"/>
+    <w:link w:val="a4"/>
+    <w:uiPriority w:val="10"/>
+    <w:qFormat/>
+    <w:rsid w:val="00DA6BC9"/>
+    <w:pPr>
+      <w:spacing w:after="0" w:line="240" w:lineRule="auto"/>
+      <w:contextualSpacing/>
+    </w:pPr>
+    <w:rPr>
+      <w:rFonts w:asciiTheme="majorHAnsi" w:eastAsiaTheme="majorEastAsia" w:hAnsiTheme="majorHAnsi" w:cstheme="majorBidi"/>
+      <w:spacing w:val="-10"/>
+      <w:kern w:val="28"/>
+      <w:sz w:val="56"/>
+      <w:szCs w:val="56"/>
+    </w:rPr>
+  </w:style>
+  <w:style w:type="character" w:customStyle="1" w:styleId="a4">
+    <w:name w:val="Заголовок Знак"/>
+    <w:basedOn w:val="a0"/>
+    <w:link w:val="a3"/>
+    <w:uiPriority w:val="10"/>
+    <w:rsid w:val="00DA6BC9"/>
+    <w:rPr>
+      <w:rFonts w:asciiTheme="majorHAnsi" w:eastAsiaTheme="majorEastAsia" w:hAnsiTheme="majorHAnsi" w:cstheme="majorBidi"/>
+      <w:spacing w:val="-10"/>
+      <w:kern w:val="28"/>
+      <w:sz w:val="56"/>
+      <w:szCs w:val="56"/>
+    </w:rPr>
+  </w:style>
+  <w:style w:type="character" w:customStyle="1" w:styleId="10">
+    <w:name w:val="Заголовок 1 Знак"/>
+    <w:basedOn w:val="a0"/>
+    <w:link w:val="1"/>
+    <w:uiPriority w:val="9"/>
+    <w:rsid w:val="00DA6BC9"/>
+    <w:rPr>
+      <w:rFonts w:asciiTheme="majorHAnsi" w:eastAsiaTheme="majorEastAsia" w:hAnsiTheme="majorHAnsi" w:cstheme="majorBidi"/>
+      <w:color w:val="2E74B5" w:themeColor="accent1" w:themeShade="BF"/>
+      <w:sz w:val="32"/>
+      <w:szCs w:val="32"/>
+    </w:rPr>
+  </w:style>
+  <w:style w:type="character" w:customStyle="1" w:styleId="20">
+    <w:name w:val="Заголовок 2 Знак"/>
+    <w:basedOn w:val="a0"/>
+    <w:link w:val="2"/>
+    <w:uiPriority w:val="9"/>
+    <w:rsid w:val="0026044C"/>
+    <w:rPr>
+      <w:rFonts w:asciiTheme="majorHAnsi" w:eastAsiaTheme="majorEastAsia" w:hAnsiTheme="majorHAnsi" w:cstheme="majorBidi"/>
+      <w:color w:val="2E74B5" w:themeColor="accent1" w:themeShade="BF"/>
+      <w:sz w:val="26"/>
+      <w:szCs w:val="26"/>
+    </w:rPr>
+  </w:style>
+  <w:style w:type="character" w:styleId="a5">
+    <w:name w:val="Hyperlink"/>
+    <w:basedOn w:val="a0"/>
+    <w:uiPriority w:val="99"/>
+    <w:unhideWhenUsed/>
+    <w:rsid w:val="0026044C"/>
+    <w:rPr>
+      <w:color w:val="0563C1" w:themeColor="hyperlink"/>
+      <w:u w:val="single"/>
+    </w:rPr>
+  </w:style>
+  <w:style w:type="paragraph" w:styleId="a6">
+    <w:name w:val="Subtitle"/>
+    <w:basedOn w:val="a"/>
+    <w:next w:val="a"/>
+    <w:link w:val="a7"/>
+    <w:uiPriority w:val="11"/>
+    <w:qFormat/>
+    <w:rsid w:val="00EF57CD"/>
+    <w:pPr>
+      <w:numPr>
+        <w:ilvl w:val="1"/>
+      </w:numPr>
+    </w:pPr>
+    <w:rPr>
+      <w:rFonts w:eastAsiaTheme="minorEastAsia"/>
+      <w:color w:val="5A5A5A" w:themeColor="text1" w:themeTint="A5"/>
+      <w:spacing w:val="15"/>
+    </w:rPr>
+  </w:style>
+  <w:style w:type="character" w:customStyle="1" w:styleId="a7">
+    <w:name w:val="Подзаголовок Знак"/>
+    <w:basedOn w:val="a0"/>
+    <w:link w:val="a6"/>
+    <w:uiPriority w:val="11"/>
+    <w:rsid w:val="00EF57CD"/>
+    <w:rPr>
+      <w:rFonts w:eastAsiaTheme="minorEastAsia"/>
+      <w:color w:val="5A5A5A" w:themeColor="text1" w:themeTint="A5"/>
+      <w:spacing w:val="15"/>
+    </w:rPr>
+  </w:style>
+  <w:style w:type="paragraph" w:styleId="a8">
+    <w:name w:val="List Paragraph"/>
+    <w:basedOn w:val="a"/>
+    <w:uiPriority w:val="34"/>
+    <w:qFormat/>
+    <w:rsid w:val="00C22B30"/>
+    <w:pPr>
+      <w:ind w:left="720"/>
+      <w:contextualSpacing/>
+    </w:pPr>
+  </w:style>
+  <w:style w:type="paragraph" w:styleId="a9">
+    <w:name w:val="No Spacing"/>
+    <w:uiPriority w:val="1"/>
+    <w:qFormat/>
+    <w:rsid w:val="006E3A19"/>
+    <w:pPr>
+      <w:spacing w:after="0" w:line="240" w:lineRule="auto"/>
+    </w:pPr>
+  </w:style>
+  <w:style w:type="character" w:customStyle="1" w:styleId="tlid-translation">
+    <w:name w:val="tlid-translation"/>
+    <w:basedOn w:val="a0"/>
+    <w:rsid w:val="0071314B"/>
   </w:style>
 </w:styles>
 </file>

</xml_diff>